<commit_message>
add files for Word-Part1
</commit_message>
<xml_diff>
--- a/OIG/Word/tableau-devis-fr.docx
+++ b/OIG/Word/tableau-devis-fr.docx
@@ -92,38 +92,6 @@
         </w:rPr>
         <w:t>Le tableau ci-joint contient la liste complète des matériaux recommandés pour la peinture de la salle, y compris les peintures, pinceaux, rouleaux, papiers de verre et autres accessoires nécessaires. Nous avons sélectionné différentes marques et gammes de prix, en tenant compte de la qualité, de la durabilité et du rapport coût-bénéfice des produits. Ainsi, nous veillons à ce que l’investissement réponde aux besoins de l’entreprise en alliant qualité et économie.</w:t>
       </w:r>
-    </w:p>
-    <w:p>
-      <w:pPr>
-        <w:rPr>
-          <w:sz w:val="24"/>
-          <w:szCs w:val="24"/>
-        </w:rPr>
-      </w:pPr>
-    </w:p>
-    <w:p>
-      <w:pPr>
-        <w:rPr>
-          <w:sz w:val="24"/>
-          <w:szCs w:val="24"/>
-        </w:rPr>
-      </w:pPr>
-    </w:p>
-    <w:p>
-      <w:pPr>
-        <w:rPr>
-          <w:sz w:val="24"/>
-          <w:szCs w:val="24"/>
-        </w:rPr>
-      </w:pPr>
-    </w:p>
-    <w:p>
-      <w:pPr>
-        <w:rPr>
-          <w:sz w:val="24"/>
-          <w:szCs w:val="24"/>
-        </w:rPr>
-      </w:pPr>
     </w:p>
     <w:p>
       <w:pPr>
@@ -393,10 +361,10 @@
         <w:tblLook w:val="04A0" w:firstRow="1" w:lastRow="0" w:firstColumn="1" w:lastColumn="0" w:noHBand="0" w:noVBand="1"/>
       </w:tblPr>
       <w:tblGrid>
-        <w:gridCol w:w="2337"/>
-        <w:gridCol w:w="2337"/>
-        <w:gridCol w:w="1984"/>
-        <w:gridCol w:w="2692"/>
+        <w:gridCol w:w="1271"/>
+        <w:gridCol w:w="2268"/>
+        <w:gridCol w:w="2410"/>
+        <w:gridCol w:w="3401"/>
       </w:tblGrid>
       <w:tr>
         <w:trPr>
@@ -405,7 +373,7 @@
         <w:tc>
           <w:tcPr>
             <w:cnfStyle w:val="001000000000" w:firstRow="0" w:lastRow="0" w:firstColumn="1" w:lastColumn="0" w:oddVBand="0" w:evenVBand="0" w:oddHBand="0" w:evenHBand="0" w:firstRowFirstColumn="0" w:firstRowLastColumn="0" w:lastRowFirstColumn="0" w:lastRowLastColumn="0"/>
-            <w:tcW w:w="2337" w:type="dxa"/>
+            <w:tcW w:w="1271" w:type="dxa"/>
             <w:tcBorders>
               <w:top w:val="none" w:sz="0" w:space="0" w:color="auto"/>
               <w:left w:val="none" w:sz="0" w:space="0" w:color="auto"/>
@@ -433,7 +401,7 @@
         </w:tc>
         <w:tc>
           <w:tcPr>
-            <w:tcW w:w="2337" w:type="dxa"/>
+            <w:tcW w:w="2268" w:type="dxa"/>
             <w:tcBorders>
               <w:top w:val="none" w:sz="0" w:space="0" w:color="auto"/>
               <w:bottom w:val="none" w:sz="0" w:space="0" w:color="auto"/>
@@ -461,7 +429,7 @@
         </w:tc>
         <w:tc>
           <w:tcPr>
-            <w:tcW w:w="1984" w:type="dxa"/>
+            <w:tcW w:w="2410" w:type="dxa"/>
             <w:tcBorders>
               <w:top w:val="none" w:sz="0" w:space="0" w:color="auto"/>
               <w:bottom w:val="none" w:sz="0" w:space="0" w:color="auto"/>
@@ -489,7 +457,7 @@
         </w:tc>
         <w:tc>
           <w:tcPr>
-            <w:tcW w:w="2692" w:type="dxa"/>
+            <w:tcW w:w="3401" w:type="dxa"/>
             <w:tcBorders>
               <w:top w:val="none" w:sz="0" w:space="0" w:color="auto"/>
               <w:bottom w:val="none" w:sz="0" w:space="0" w:color="auto"/>
@@ -524,7 +492,7 @@
         <w:tc>
           <w:tcPr>
             <w:cnfStyle w:val="001000000000" w:firstRow="0" w:lastRow="0" w:firstColumn="1" w:lastColumn="0" w:oddVBand="0" w:evenVBand="0" w:oddHBand="0" w:evenHBand="0" w:firstRowFirstColumn="0" w:firstRowLastColumn="0" w:lastRowFirstColumn="0" w:lastRowLastColumn="0"/>
-            <w:tcW w:w="2337" w:type="dxa"/>
+            <w:tcW w:w="1271" w:type="dxa"/>
           </w:tcPr>
           <w:p>
             <w:pPr>
@@ -547,7 +515,7 @@
         </w:tc>
         <w:tc>
           <w:tcPr>
-            <w:tcW w:w="2337" w:type="dxa"/>
+            <w:tcW w:w="2268" w:type="dxa"/>
           </w:tcPr>
           <w:p>
             <w:pPr>
@@ -571,7 +539,7 @@
         </w:tc>
         <w:tc>
           <w:tcPr>
-            <w:tcW w:w="1984" w:type="dxa"/>
+            <w:tcW w:w="2410" w:type="dxa"/>
           </w:tcPr>
           <w:p>
             <w:pPr>
@@ -595,7 +563,7 @@
         </w:tc>
         <w:tc>
           <w:tcPr>
-            <w:tcW w:w="2692" w:type="dxa"/>
+            <w:tcW w:w="3401" w:type="dxa"/>
           </w:tcPr>
           <w:p>
             <w:pPr>
@@ -614,7 +582,7 @@
         <w:tc>
           <w:tcPr>
             <w:cnfStyle w:val="001000000000" w:firstRow="0" w:lastRow="0" w:firstColumn="1" w:lastColumn="0" w:oddVBand="0" w:evenVBand="0" w:oddHBand="0" w:evenHBand="0" w:firstRowFirstColumn="0" w:firstRowLastColumn="0" w:lastRowFirstColumn="0" w:lastRowLastColumn="0"/>
-            <w:tcW w:w="2337" w:type="dxa"/>
+            <w:tcW w:w="1271" w:type="dxa"/>
           </w:tcPr>
           <w:p>
             <w:pPr>
@@ -637,7 +605,7 @@
         </w:tc>
         <w:tc>
           <w:tcPr>
-            <w:tcW w:w="2337" w:type="dxa"/>
+            <w:tcW w:w="2268" w:type="dxa"/>
           </w:tcPr>
           <w:p>
             <w:pPr>
@@ -661,7 +629,7 @@
         </w:tc>
         <w:tc>
           <w:tcPr>
-            <w:tcW w:w="1984" w:type="dxa"/>
+            <w:tcW w:w="2410" w:type="dxa"/>
           </w:tcPr>
           <w:p>
             <w:pPr>
@@ -693,7 +661,7 @@
         </w:tc>
         <w:tc>
           <w:tcPr>
-            <w:tcW w:w="2692" w:type="dxa"/>
+            <w:tcW w:w="3401" w:type="dxa"/>
           </w:tcPr>
           <w:p>
             <w:pPr>
@@ -715,7 +683,7 @@
         <w:tc>
           <w:tcPr>
             <w:cnfStyle w:val="001000000000" w:firstRow="0" w:lastRow="0" w:firstColumn="1" w:lastColumn="0" w:oddVBand="0" w:evenVBand="0" w:oddHBand="0" w:evenHBand="0" w:firstRowFirstColumn="0" w:firstRowLastColumn="0" w:lastRowFirstColumn="0" w:lastRowLastColumn="0"/>
-            <w:tcW w:w="2337" w:type="dxa"/>
+            <w:tcW w:w="1271" w:type="dxa"/>
           </w:tcPr>
           <w:p>
             <w:pPr>
@@ -738,7 +706,7 @@
         </w:tc>
         <w:tc>
           <w:tcPr>
-            <w:tcW w:w="2337" w:type="dxa"/>
+            <w:tcW w:w="2268" w:type="dxa"/>
           </w:tcPr>
           <w:p>
             <w:pPr>
@@ -758,11 +726,19 @@
               </w:rPr>
               <w:t>Total des ventes</w:t>
             </w:r>
+            <w:r>
+              <w:rPr>
+                <w:rFonts w:ascii="Calibri" w:hAnsi="Calibri" w:cs="Calibri"/>
+                <w:sz w:val="24"/>
+                <w:szCs w:val="24"/>
+              </w:rPr>
+              <w:t xml:space="preserve"> : </w:t>
+            </w:r>
           </w:p>
         </w:tc>
         <w:tc>
           <w:tcPr>
-            <w:tcW w:w="1984" w:type="dxa"/>
+            <w:tcW w:w="2410" w:type="dxa"/>
           </w:tcPr>
           <w:p>
             <w:pPr>
@@ -782,11 +758,19 @@
               </w:rPr>
               <w:t>Prix moyen</w:t>
             </w:r>
+            <w:r>
+              <w:rPr>
+                <w:rFonts w:ascii="Calibri" w:hAnsi="Calibri" w:cs="Calibri"/>
+                <w:sz w:val="24"/>
+                <w:szCs w:val="24"/>
+              </w:rPr>
+              <w:t xml:space="preserve"> : </w:t>
+            </w:r>
           </w:p>
         </w:tc>
         <w:tc>
           <w:tcPr>
-            <w:tcW w:w="2692" w:type="dxa"/>
+            <w:tcW w:w="3401" w:type="dxa"/>
           </w:tcPr>
           <w:p>
             <w:pPr>
@@ -806,12 +790,21 @@
               </w:rPr>
               <w:t>Chiffre d’affaires total</w:t>
             </w:r>
+            <w:r>
+              <w:rPr>
+                <w:rFonts w:ascii="Calibri" w:hAnsi="Calibri" w:cs="Calibri"/>
+                <w:sz w:val="24"/>
+                <w:szCs w:val="24"/>
+              </w:rPr>
+              <w:t xml:space="preserve"> : </w:t>
+            </w:r>
           </w:p>
         </w:tc>
       </w:tr>
     </w:tbl>
     <w:p>
       <w:pPr>
+        <w:jc w:val="both"/>
         <w:rPr>
           <w:rFonts w:ascii="Calibri" w:hAnsi="Calibri" w:cs="Calibri"/>
           <w:sz w:val="24"/>
@@ -821,6 +814,7 @@
     </w:p>
     <w:p>
       <w:pPr>
+        <w:jc w:val="both"/>
         <w:rPr>
           <w:rFonts w:ascii="Calibri" w:hAnsi="Calibri" w:cs="Calibri"/>
           <w:sz w:val="24"/>
@@ -838,6 +832,7 @@
     </w:p>
     <w:p>
       <w:pPr>
+        <w:jc w:val="both"/>
         <w:rPr>
           <w:rFonts w:ascii="Calibri" w:hAnsi="Calibri" w:cs="Calibri"/>
           <w:sz w:val="24"/>
@@ -855,6 +850,7 @@
     </w:p>
     <w:p>
       <w:pPr>
+        <w:jc w:val="both"/>
         <w:rPr>
           <w:rFonts w:ascii="Calibri" w:hAnsi="Calibri" w:cs="Calibri"/>
           <w:sz w:val="24"/>
@@ -936,365 +932,441 @@
           <w:b/>
           <w:bCs/>
         </w:rPr>
-        <w:tab/>
+        <w:t>Unité</w:t>
       </w:r>
       <w:r>
         <w:rPr>
           <w:b/>
           <w:bCs/>
         </w:rPr>
-        <w:t>Unité</w:t>
+        <w:tab/>
       </w:r>
       <w:r>
         <w:rPr>
           <w:b/>
           <w:bCs/>
         </w:rPr>
-        <w:tab/>
+        <w:t>Q</w:t>
       </w:r>
       <w:r>
         <w:rPr>
           <w:b/>
           <w:bCs/>
         </w:rPr>
-        <w:tab/>
+        <w:t>uantité</w:t>
       </w:r>
       <w:r>
         <w:rPr>
           <w:b/>
           <w:bCs/>
         </w:rPr>
-        <w:t>Q</w:t>
+        <w:tab/>
       </w:r>
       <w:r>
         <w:rPr>
           <w:b/>
           <w:bCs/>
         </w:rPr>
-        <w:t>uantité</w:t>
+        <w:t xml:space="preserve">Valeur </w:t>
       </w:r>
       <w:r>
         <w:rPr>
           <w:b/>
           <w:bCs/>
         </w:rPr>
-        <w:tab/>
+        <w:t>total</w:t>
       </w:r>
       <w:r>
         <w:rPr>
           <w:b/>
           <w:bCs/>
         </w:rPr>
-        <w:t xml:space="preserve">Valeur </w:t>
+        <w:t>e</w:t>
       </w:r>
       <w:r>
         <w:rPr>
           <w:b/>
           <w:bCs/>
         </w:rPr>
-        <w:t>total</w:t>
-      </w:r>
-      <w:r>
-        <w:rPr>
+        <w:t xml:space="preserve"> </w:t>
+      </w:r>
+    </w:p>
+    <w:p>
+      <w:r>
+        <w:t>Contre-filet</w:t>
+      </w:r>
+      <w:r>
+        <w:tab/>
+      </w:r>
+      <w:r>
+        <w:t>kg</w:t>
+      </w:r>
+      <w:r>
+        <w:tab/>
+      </w:r>
+      <w:r>
+        <w:t>5,5</w:t>
+      </w:r>
+      <w:r>
+        <w:tab/>
+      </w:r>
+      <w:r>
+        <w:t>$ 150,00</w:t>
+      </w:r>
+    </w:p>
+    <w:p>
+      <w:r>
+        <w:t>Saucisse</w:t>
+      </w:r>
+      <w:r>
+        <w:tab/>
+      </w:r>
+      <w:r>
+        <w:t>kg</w:t>
+      </w:r>
+      <w:r>
+        <w:tab/>
+      </w:r>
+      <w:r>
+        <w:t>3,0</w:t>
+      </w:r>
+      <w:r>
+        <w:tab/>
+      </w:r>
+      <w:r>
+        <w:t>$ 75,00</w:t>
+      </w:r>
+    </w:p>
+    <w:p>
+      <w:r>
+        <w:t>Ailes de poule</w:t>
+      </w:r>
+      <w:r>
+        <w:t>t</w:t>
+      </w:r>
+      <w:r>
+        <w:tab/>
+      </w:r>
+      <w:r>
+        <w:t>kg</w:t>
+      </w:r>
+      <w:r>
+        <w:tab/>
+      </w:r>
+      <w:r>
+        <w:t>2,5</w:t>
+      </w:r>
+      <w:r>
+        <w:tab/>
+      </w:r>
+      <w:r>
+        <w:t>$ 40,00</w:t>
+      </w:r>
+    </w:p>
+    <w:p>
+      <w:r>
+        <w:t>Riz</w:t>
+      </w:r>
+      <w:r>
+        <w:tab/>
+      </w:r>
+      <w:r>
+        <w:t>kg</w:t>
+      </w:r>
+      <w:r>
+        <w:tab/>
+      </w:r>
+      <w:r>
+        <w:t>1,0</w:t>
+      </w:r>
+      <w:r>
+        <w:tab/>
+      </w:r>
+      <w:r>
+        <w:t>$ 5,00</w:t>
+      </w:r>
+    </w:p>
+    <w:p>
+      <w:r>
+        <w:t>Fa</w:t>
+      </w:r>
+      <w:r>
+        <w:t>ri</w:t>
+      </w:r>
+      <w:r>
+        <w:t>ne</w:t>
+      </w:r>
+      <w:r>
+        <w:tab/>
+      </w:r>
+      <w:r>
+        <w:t>gram</w:t>
+      </w:r>
+      <w:r>
+        <w:t>me</w:t>
+      </w:r>
+      <w:r>
+        <w:t>s</w:t>
+      </w:r>
+      <w:r>
+        <w:tab/>
+      </w:r>
+      <w:r>
+        <w:t>500,0</w:t>
+      </w:r>
+      <w:r>
+        <w:tab/>
+      </w:r>
+      <w:r>
+        <w:t>$ 1,50</w:t>
+      </w:r>
+    </w:p>
+    <w:p>
+      <w:r>
+        <w:t>P</w:t>
+      </w:r>
+      <w:r>
+        <w:t>ain à</w:t>
+      </w:r>
+      <w:r>
+        <w:t xml:space="preserve"> l’ail</w:t>
+      </w:r>
+      <w:r>
+        <w:tab/>
+      </w:r>
+      <w:r>
+        <w:t>uni</w:t>
+      </w:r>
+      <w:r>
+        <w:t>tés</w:t>
+      </w:r>
+      <w:r>
+        <w:tab/>
+      </w:r>
+      <w:r>
+        <w:t>20,0</w:t>
+      </w:r>
+      <w:r>
+        <w:tab/>
+      </w:r>
+      <w:r>
+        <w:t>$ 40,00</w:t>
+      </w:r>
+    </w:p>
+    <w:p>
+      <w:r>
+        <w:t>Soda</w:t>
+      </w:r>
+      <w:r>
+        <w:tab/>
+      </w:r>
+      <w:r>
+        <w:t>350 ml</w:t>
+      </w:r>
+      <w:r>
+        <w:tab/>
+      </w:r>
+      <w:r>
+        <w:t>30,0</w:t>
+      </w:r>
+      <w:r>
+        <w:tab/>
+      </w:r>
+      <w:r>
+        <w:t>$ 75,00</w:t>
+      </w:r>
+    </w:p>
+    <w:p>
+      <w:r>
+        <w:br w:type="page"/>
+      </w:r>
+    </w:p>
+    <w:p>
+      <w:pPr>
+        <w:tabs>
+          <w:tab w:val="center" w:pos="2268"/>
+          <w:tab w:val="decimal" w:pos="4536"/>
+          <w:tab w:val="right" w:pos="6804"/>
+        </w:tabs>
+        <w:jc w:val="center"/>
+        <w:rPr>
+          <w:rFonts w:ascii="Calibri" w:hAnsi="Calibri" w:cs="Calibri"/>
+        </w:rPr>
+      </w:pPr>
+      <w:r>
+        <w:rPr>
+          <w:rFonts w:ascii="Calibri" w:hAnsi="Calibri" w:cs="Calibri"/>
           <w:b/>
           <w:bCs/>
-        </w:rPr>
-        <w:t>e</w:t>
-      </w:r>
-      <w:r>
-        <w:rPr>
-          <w:b/>
-          <w:bCs/>
+          <w:highlight w:val="yellow"/>
+        </w:rPr>
+        <w:lastRenderedPageBreak/>
+        <w:t>LISTE DE MÉDICAMENTS POUR LA GRIPPE</w:t>
+      </w:r>
+    </w:p>
+    <w:p>
+      <w:pPr>
+        <w:rPr>
+          <w:rFonts w:ascii="Calibri" w:hAnsi="Calibri" w:cs="Calibri"/>
+          <w:sz w:val="24"/>
+          <w:szCs w:val="24"/>
+        </w:rPr>
+      </w:pPr>
+      <w:r>
+        <w:rPr>
+          <w:rFonts w:ascii="Calibri" w:hAnsi="Calibri" w:cs="Calibri"/>
+          <w:sz w:val="24"/>
+          <w:szCs w:val="24"/>
+        </w:rPr>
+        <w:t>Item</w:t>
+      </w:r>
+      <w:r>
+        <w:rPr>
+          <w:rFonts w:ascii="Calibri" w:hAnsi="Calibri" w:cs="Calibri"/>
+          <w:sz w:val="24"/>
+          <w:szCs w:val="24"/>
         </w:rPr>
         <w:t xml:space="preserve"> </w:t>
       </w:r>
-    </w:p>
-    <w:p>
-      <w:r>
-        <w:t>Contre-filet</w:t>
-      </w:r>
-      <w:r>
-        <w:tab/>
-      </w:r>
-      <w:r>
-        <w:tab/>
-      </w:r>
-      <w:r>
-        <w:t>kg</w:t>
-      </w:r>
-      <w:r>
-        <w:tab/>
-      </w:r>
-      <w:r>
-        <w:tab/>
-      </w:r>
-      <w:r>
-        <w:t>5,5</w:t>
-      </w:r>
-      <w:r>
-        <w:tab/>
-      </w:r>
-      <w:r>
-        <w:tab/>
-      </w:r>
-      <w:r>
-        <w:t>$ 150,00</w:t>
-      </w:r>
-    </w:p>
-    <w:p>
-      <w:r>
-        <w:t>Saucisse</w:t>
-      </w:r>
-      <w:r>
-        <w:tab/>
-      </w:r>
-      <w:r>
-        <w:tab/>
-      </w:r>
-      <w:r>
-        <w:t>kg</w:t>
-      </w:r>
-      <w:r>
-        <w:tab/>
-      </w:r>
-      <w:r>
-        <w:tab/>
-      </w:r>
-      <w:r>
-        <w:t>3,0</w:t>
-      </w:r>
-      <w:r>
-        <w:tab/>
-      </w:r>
-      <w:r>
-        <w:tab/>
-      </w:r>
-      <w:r>
-        <w:t>$ 75,00</w:t>
-      </w:r>
-    </w:p>
-    <w:p>
-      <w:r>
-        <w:t>Ailes de poule</w:t>
-      </w:r>
-      <w:r>
-        <w:t>t</w:t>
-      </w:r>
-      <w:r>
-        <w:tab/>
-      </w:r>
-      <w:r>
-        <w:tab/>
-        <w:t>kg</w:t>
-      </w:r>
-      <w:r>
-        <w:tab/>
-      </w:r>
-      <w:r>
-        <w:tab/>
-      </w:r>
-      <w:r>
-        <w:t>2,5</w:t>
-      </w:r>
-      <w:r>
-        <w:tab/>
-      </w:r>
-      <w:r>
-        <w:tab/>
-      </w:r>
-      <w:r>
-        <w:t>$ 40,00</w:t>
+      <w:r>
+        <w:rPr>
+          <w:rFonts w:ascii="Calibri" w:hAnsi="Calibri" w:cs="Calibri"/>
+          <w:sz w:val="24"/>
+          <w:szCs w:val="24"/>
+        </w:rPr>
+        <w:t>Description du médicament Posologie</w:t>
       </w:r>
     </w:p>
     <w:p>
       <w:pPr>
         <w:rPr>
-          <w:lang w:val="pt-BR"/>
+          <w:rFonts w:ascii="Calibri" w:hAnsi="Calibri" w:cs="Calibri"/>
+          <w:sz w:val="24"/>
+          <w:szCs w:val="24"/>
         </w:rPr>
       </w:pPr>
       <w:r>
         <w:rPr>
-          <w:lang w:val="pt-BR"/>
-        </w:rPr>
-        <w:t>Arroz</w:t>
-      </w:r>
-      <w:r>
-        <w:rPr>
-          <w:lang w:val="pt-BR"/>
-        </w:rPr>
-        <w:tab/>
-      </w:r>
-      <w:r>
-        <w:rPr>
-          <w:lang w:val="pt-BR"/>
-        </w:rPr>
-        <w:tab/>
-      </w:r>
-      <w:r>
-        <w:rPr>
-          <w:lang w:val="pt-BR"/>
-        </w:rPr>
-        <w:tab/>
-      </w:r>
-      <w:r>
-        <w:rPr>
-          <w:lang w:val="pt-BR"/>
-        </w:rPr>
-        <w:t>kg</w:t>
-      </w:r>
-      <w:r>
-        <w:rPr>
-          <w:lang w:val="pt-BR"/>
-        </w:rPr>
-        <w:tab/>
-      </w:r>
-      <w:r>
-        <w:rPr>
-          <w:lang w:val="pt-BR"/>
-        </w:rPr>
-        <w:tab/>
-      </w:r>
-      <w:r>
-        <w:rPr>
-          <w:lang w:val="pt-BR"/>
-        </w:rPr>
-        <w:t>1,0</w:t>
-      </w:r>
-      <w:r>
-        <w:rPr>
-          <w:lang w:val="pt-BR"/>
-        </w:rPr>
-        <w:tab/>
-      </w:r>
-      <w:r>
-        <w:rPr>
-          <w:lang w:val="pt-BR"/>
-        </w:rPr>
-        <w:tab/>
-      </w:r>
-      <w:r>
-        <w:rPr>
-          <w:lang w:val="pt-BR"/>
-        </w:rPr>
-        <w:t>$ 5,00</w:t>
-      </w:r>
-    </w:p>
-    <w:p>
-      <w:r>
-        <w:t>Fa</w:t>
-      </w:r>
-      <w:r>
-        <w:t>ri</w:t>
-      </w:r>
-      <w:r>
-        <w:t>ne</w:t>
-      </w:r>
-      <w:r>
-        <w:tab/>
-      </w:r>
-      <w:r>
-        <w:tab/>
-      </w:r>
-      <w:r>
-        <w:tab/>
-      </w:r>
-      <w:r>
-        <w:t>gram</w:t>
-      </w:r>
-      <w:r>
-        <w:t>me</w:t>
-      </w:r>
-      <w:r>
-        <w:t>s</w:t>
-      </w:r>
-      <w:r>
-        <w:tab/>
-      </w:r>
-      <w:r>
-        <w:t>500,0</w:t>
-      </w:r>
-      <w:r>
-        <w:tab/>
-      </w:r>
-      <w:r>
-        <w:tab/>
-      </w:r>
-      <w:r>
-        <w:t>$ 1,50</w:t>
-      </w:r>
-    </w:p>
-    <w:p>
-      <w:r>
-        <w:t>P</w:t>
-      </w:r>
-      <w:r>
-        <w:t>ain à</w:t>
-      </w:r>
-      <w:r>
-        <w:t xml:space="preserve"> l’ail</w:t>
-      </w:r>
-      <w:r>
-        <w:tab/>
-      </w:r>
-      <w:r>
-        <w:tab/>
-      </w:r>
-      <w:r>
-        <w:t>uni</w:t>
-      </w:r>
-      <w:r>
-        <w:t>tés</w:t>
-      </w:r>
-      <w:r>
-        <w:tab/>
-      </w:r>
-      <w:r>
-        <w:tab/>
-        <w:t>20,0</w:t>
-      </w:r>
-      <w:r>
-        <w:tab/>
-      </w:r>
-      <w:r>
-        <w:tab/>
-      </w:r>
-      <w:r>
-        <w:t>$ 40,00</w:t>
-      </w:r>
-    </w:p>
-    <w:p>
-      <w:r>
-        <w:t>Soda</w:t>
-      </w:r>
-      <w:r>
-        <w:tab/>
-      </w:r>
-      <w:r>
-        <w:tab/>
-      </w:r>
-      <w:r>
-        <w:tab/>
-      </w:r>
-      <w:r>
-        <w:t>350 ml</w:t>
-      </w:r>
-      <w:r>
-        <w:tab/>
-      </w:r>
-      <w:r>
-        <w:tab/>
-      </w:r>
-      <w:r>
-        <w:t>30,0</w:t>
-      </w:r>
-      <w:r>
-        <w:tab/>
-      </w:r>
-      <w:r>
-        <w:tab/>
-      </w:r>
-      <w:r>
-        <w:t>$ 75,00</w:t>
+          <w:rFonts w:ascii="Calibri" w:hAnsi="Calibri" w:cs="Calibri"/>
+          <w:sz w:val="24"/>
+          <w:szCs w:val="24"/>
+        </w:rPr>
+        <w:t>1</w:t>
+      </w:r>
+      <w:r>
+        <w:rPr>
+          <w:rFonts w:ascii="Calibri" w:hAnsi="Calibri" w:cs="Calibri"/>
+          <w:sz w:val="24"/>
+          <w:szCs w:val="24"/>
+        </w:rPr>
+        <w:t xml:space="preserve"> </w:t>
+      </w:r>
+      <w:r>
+        <w:rPr>
+          <w:rFonts w:ascii="Calibri" w:hAnsi="Calibri" w:cs="Calibri"/>
+          <w:sz w:val="24"/>
+          <w:szCs w:val="24"/>
+        </w:rPr>
+        <w:t>Antipyrétique 1 comprimé toutes les 8 heures</w:t>
+      </w:r>
+    </w:p>
+    <w:p>
+      <w:pPr>
+        <w:rPr>
+          <w:rFonts w:ascii="Calibri" w:hAnsi="Calibri" w:cs="Calibri"/>
+          <w:sz w:val="24"/>
+          <w:szCs w:val="24"/>
+        </w:rPr>
+      </w:pPr>
+      <w:r>
+        <w:rPr>
+          <w:rFonts w:ascii="Calibri" w:hAnsi="Calibri" w:cs="Calibri"/>
+          <w:sz w:val="24"/>
+          <w:szCs w:val="24"/>
+        </w:rPr>
+        <w:t>2</w:t>
+      </w:r>
+      <w:r>
+        <w:rPr>
+          <w:rFonts w:ascii="Calibri" w:hAnsi="Calibri" w:cs="Calibri"/>
+          <w:sz w:val="24"/>
+          <w:szCs w:val="24"/>
+        </w:rPr>
+        <w:t xml:space="preserve"> </w:t>
+      </w:r>
+      <w:r>
+        <w:rPr>
+          <w:rFonts w:ascii="Calibri" w:hAnsi="Calibri" w:cs="Calibri"/>
+          <w:sz w:val="24"/>
+          <w:szCs w:val="24"/>
+        </w:rPr>
+        <w:t>Décongestionnant 1 pulvérisation nasale toutes les 6 heures</w:t>
+      </w:r>
+    </w:p>
+    <w:p>
+      <w:pPr>
+        <w:rPr>
+          <w:rFonts w:ascii="Calibri" w:hAnsi="Calibri" w:cs="Calibri"/>
+          <w:sz w:val="24"/>
+          <w:szCs w:val="24"/>
+        </w:rPr>
+      </w:pPr>
+      <w:r>
+        <w:rPr>
+          <w:rFonts w:ascii="Calibri" w:hAnsi="Calibri" w:cs="Calibri"/>
+          <w:sz w:val="24"/>
+          <w:szCs w:val="24"/>
+        </w:rPr>
+        <w:t>3</w:t>
+      </w:r>
+      <w:r>
+        <w:rPr>
+          <w:rFonts w:ascii="Calibri" w:hAnsi="Calibri" w:cs="Calibri"/>
+          <w:sz w:val="24"/>
+          <w:szCs w:val="24"/>
+        </w:rPr>
+        <w:t xml:space="preserve"> </w:t>
+      </w:r>
+      <w:r>
+        <w:rPr>
+          <w:rFonts w:ascii="Calibri" w:hAnsi="Calibri" w:cs="Calibri"/>
+          <w:sz w:val="24"/>
+          <w:szCs w:val="24"/>
+        </w:rPr>
+        <w:t>Expectorant 1 cuillère à soupe toutes les 12 heures</w:t>
+      </w:r>
+    </w:p>
+    <w:p>
+      <w:pPr>
+        <w:rPr>
+          <w:rFonts w:ascii="Calibri" w:hAnsi="Calibri" w:cs="Calibri"/>
+          <w:sz w:val="24"/>
+          <w:szCs w:val="24"/>
+        </w:rPr>
+      </w:pPr>
+      <w:r>
+        <w:rPr>
+          <w:rFonts w:ascii="Calibri" w:hAnsi="Calibri" w:cs="Calibri"/>
+          <w:sz w:val="24"/>
+          <w:szCs w:val="24"/>
+        </w:rPr>
+        <w:t>4</w:t>
+      </w:r>
+      <w:r>
+        <w:rPr>
+          <w:rFonts w:ascii="Calibri" w:hAnsi="Calibri" w:cs="Calibri"/>
+          <w:sz w:val="24"/>
+          <w:szCs w:val="24"/>
+        </w:rPr>
+        <w:t xml:space="preserve"> </w:t>
+      </w:r>
+      <w:r>
+        <w:rPr>
+          <w:rFonts w:ascii="Calibri" w:hAnsi="Calibri" w:cs="Calibri"/>
+          <w:sz w:val="24"/>
+          <w:szCs w:val="24"/>
+        </w:rPr>
+        <w:t>Vitamine C 1 comprimé par jour</w:t>
       </w:r>
     </w:p>
     <w:sectPr>
@@ -1909,6 +1981,7 @@
   <w:style w:type="character" w:default="1" w:styleId="Policepardfaut">
     <w:name w:val="Default Paragraph Font"/>
     <w:uiPriority w:val="1"/>
+    <w:semiHidden/>
     <w:unhideWhenUsed/>
   </w:style>
   <w:style w:type="table" w:default="1" w:styleId="TableauNormal">

</xml_diff>